<commit_message>
updated algorithm analysis document
</commit_message>
<xml_diff>
--- a/Pawan_Bhandari-Assignment5.1-The_UN_Problem.docx
+++ b/Pawan_Bhandari-Assignment5.1-The_UN_Problem.docx
@@ -58,31 +58,7 @@
           <w:sz w:val="24"/>
           <w:szCs w:val="24"/>
         </w:rPr>
-        <w:t xml:space="preserve">Assignment </w:t>
-      </w:r>
-      <w:r>
-        <w:rPr>
-          <w:rFonts w:ascii="Times New Roman" w:hAnsi="Times New Roman"/>
-          <w:sz w:val="24"/>
-          <w:szCs w:val="24"/>
-        </w:rPr>
-        <w:t>5.1</w:t>
-      </w:r>
-      <w:r>
-        <w:rPr>
-          <w:rFonts w:ascii="Times New Roman" w:hAnsi="Times New Roman"/>
-          <w:sz w:val="24"/>
-          <w:szCs w:val="24"/>
-        </w:rPr>
-        <w:t xml:space="preserve">: </w:t>
-      </w:r>
-      <w:r>
-        <w:rPr>
-          <w:rFonts w:ascii="Times New Roman" w:hAnsi="Times New Roman"/>
-          <w:sz w:val="24"/>
-          <w:szCs w:val="24"/>
-        </w:rPr>
-        <w:t>The UN Problem</w:t>
+        <w:t>Assignment 5.1: The UN Problem</w:t>
       </w:r>
     </w:p>
     <w:p>
@@ -100,31 +76,7 @@
         <w:rPr>
           <w:rFonts w:ascii="Times New Roman" w:hAnsi="Times New Roman"/>
         </w:rPr>
-        <w:t xml:space="preserve">Due: Mon </w:t>
-      </w:r>
-      <w:r>
-        <w:rPr>
-          <w:rFonts w:ascii="Times New Roman" w:hAnsi="Times New Roman"/>
-        </w:rPr>
-        <w:t>June</w:t>
-      </w:r>
-      <w:r>
-        <w:rPr>
-          <w:rFonts w:ascii="Times New Roman" w:hAnsi="Times New Roman"/>
-        </w:rPr>
-        <w:t xml:space="preserve"> </w:t>
-      </w:r>
-      <w:r>
-        <w:rPr>
-          <w:rFonts w:ascii="Times New Roman" w:hAnsi="Times New Roman"/>
-        </w:rPr>
-        <w:t>13</w:t>
-      </w:r>
-      <w:r>
-        <w:rPr>
-          <w:rFonts w:ascii="Times New Roman" w:hAnsi="Times New Roman"/>
-        </w:rPr>
-        <w:t>, 2022 11:59pm</w:t>
+        <w:t>Due: Mon June 13, 2022 11:59pm</w:t>
       </w:r>
     </w:p>
     <w:p>
@@ -196,10 +148,10 @@
         <w:tab/>
         <w:t xml:space="preserve">Input starts with a positive integer, </w:t>
       </w:r>
-      <w:bookmarkStart w:id="1" w:name="MathJax-Element-3-Frame"/>
-      <w:bookmarkStart w:id="2" w:name="MathJax-Span-7"/>
-      <w:bookmarkStart w:id="3" w:name="MathJax-Span-8"/>
-      <w:bookmarkStart w:id="4" w:name="MathJax-Span-9"/>
+      <w:bookmarkStart w:id="1" w:name="MathJax-Span-9"/>
+      <w:bookmarkStart w:id="2" w:name="MathJax-Span-8"/>
+      <w:bookmarkStart w:id="3" w:name="MathJax-Span-7"/>
+      <w:bookmarkStart w:id="4" w:name="MathJax-Element-3-Frame"/>
       <w:bookmarkEnd w:id="1"/>
       <w:bookmarkEnd w:id="2"/>
       <w:bookmarkEnd w:id="3"/>
@@ -365,10 +317,23 @@
     </w:p>
     <w:p>
       <w:pPr>
+        <w:pStyle w:val="Normal"/>
+        <w:rPr>
+          <w:rFonts w:ascii="Times New Roman" w:hAnsi="Times New Roman"/>
+          <w:sz w:val="24"/>
+          <w:szCs w:val="24"/>
+        </w:rPr>
+      </w:pPr>
+      <w:r>
+        <w:rPr/>
+      </w:r>
+    </w:p>
+    <w:p>
+      <w:pPr>
         <w:pStyle w:val="Heading1"/>
-        <w:rPr>
-          <w:color w:val="auto"/>
-        </w:rPr>
+        <w:spacing w:before="0" w:after="0"/>
+        <w:contextualSpacing/>
+        <w:rPr/>
       </w:pPr>
       <w:r>
         <w:rPr>
@@ -393,6 +358,42 @@
           <w:sz w:val="24"/>
           <w:szCs w:val="24"/>
         </w:rPr>
+        <w:t xml:space="preserve"> Graph</w:t>
+      </w:r>
+    </w:p>
+    <w:p>
+      <w:pPr>
+        <w:pStyle w:val="Normal"/>
+        <w:spacing w:before="0" w:after="0"/>
+        <w:contextualSpacing/>
+        <w:rPr/>
+      </w:pPr>
+      <w:r>
+        <w:rPr>
+          <w:rFonts w:ascii="Times New Roman" w:hAnsi="Times New Roman"/>
+          <w:color w:val="auto"/>
+          <w:sz w:val="24"/>
+          <w:szCs w:val="24"/>
+        </w:rPr>
+        <w:tab/>
+        <w:tab/>
+        <w:t xml:space="preserve">         vector&lt;string&gt;, vector&lt;Member&gt;, stack&lt;Member&gt;</w:t>
+      </w:r>
+    </w:p>
+    <w:p>
+      <w:pPr>
+        <w:pStyle w:val="Normal"/>
+        <w:spacing w:before="0" w:after="0"/>
+        <w:contextualSpacing/>
+        <w:rPr/>
+      </w:pPr>
+      <w:r>
+        <w:rPr>
+          <w:rFonts w:ascii="Times New Roman" w:hAnsi="Times New Roman"/>
+          <w:color w:val="auto"/>
+          <w:sz w:val="24"/>
+          <w:szCs w:val="24"/>
+        </w:rPr>
         <w:t xml:space="preserve"> </w:t>
       </w:r>
       <w:r>
@@ -402,26 +403,9 @@
           <w:sz w:val="24"/>
           <w:szCs w:val="24"/>
         </w:rPr>
-        <w:t>Graph</w:t>
-      </w:r>
-    </w:p>
-    <w:p>
-      <w:pPr>
-        <w:pStyle w:val="Normal"/>
-        <w:rPr>
-          <w:color w:val="auto"/>
-        </w:rPr>
-      </w:pPr>
-      <w:r>
-        <w:rPr>
-          <w:rFonts w:ascii="Times New Roman" w:hAnsi="Times New Roman"/>
-          <w:color w:val="auto"/>
-          <w:sz w:val="24"/>
-          <w:szCs w:val="24"/>
-        </w:rPr>
-        <w:tab/>
-        <w:tab/>
-        <w:t xml:space="preserve">         vector&lt;string&gt;, vector&lt;Member&gt;, set&lt;string&gt;, stack&lt;Member&gt;, bool[]</w:t>
+        <w:tab/>
+        <w:tab/>
+        <w:t xml:space="preserve">         set&lt;string&gt;, bool[]</w:t>
       </w:r>
     </w:p>
     <w:p>
@@ -457,39 +441,7 @@
           <w:sz w:val="24"/>
           <w:szCs w:val="24"/>
         </w:rPr>
-        <w:t>1) Read input.</w:t>
-      </w:r>
-      <w:r>
-        <w:rPr>
-          <w:rFonts w:ascii="Times New Roman" w:hAnsi="Times New Roman"/>
-          <w:sz w:val="24"/>
-          <w:szCs w:val="24"/>
-        </w:rPr>
-        <w:t>txt</w:t>
-      </w:r>
-      <w:r>
-        <w:rPr>
-          <w:rFonts w:ascii="Times New Roman" w:hAnsi="Times New Roman"/>
-          <w:sz w:val="24"/>
-          <w:szCs w:val="24"/>
-        </w:rPr>
-        <w:t xml:space="preserve"> to populate memberVector and </w:t>
-      </w:r>
-      <w:r>
-        <w:rPr>
-          <w:rFonts w:ascii="Times New Roman" w:hAnsi="Times New Roman"/>
-          <w:sz w:val="24"/>
-          <w:szCs w:val="24"/>
-        </w:rPr>
-        <w:t>find</w:t>
-      </w:r>
-      <w:r>
-        <w:rPr>
-          <w:rFonts w:ascii="Times New Roman" w:hAnsi="Times New Roman"/>
-          <w:sz w:val="24"/>
-          <w:szCs w:val="24"/>
-        </w:rPr>
-        <w:t xml:space="preserve"> number of members</w:t>
+        <w:t>1) Read input.txt to populate memberVector and find number of members</w:t>
       </w:r>
     </w:p>
     <w:p>
@@ -656,44 +608,352 @@
     <w:p>
       <w:pPr>
         <w:pStyle w:val="Normal"/>
-        <w:rPr>
-          <w:rFonts w:ascii="Times New Roman" w:hAnsi="Times New Roman"/>
-          <w:sz w:val="24"/>
-          <w:szCs w:val="24"/>
-        </w:rPr>
-      </w:pPr>
-      <w:r>
-        <w:rPr>
-          <w:rFonts w:ascii="Times New Roman" w:hAnsi="Times New Roman"/>
-          <w:sz w:val="24"/>
-          <w:szCs w:val="24"/>
-        </w:rPr>
-      </w:r>
-    </w:p>
-    <w:p>
-      <w:pPr>
-        <w:pStyle w:val="Normal"/>
-        <w:rPr>
-          <w:rFonts w:ascii="Times New Roman" w:hAnsi="Times New Roman"/>
-          <w:sz w:val="24"/>
-          <w:szCs w:val="24"/>
-        </w:rPr>
-      </w:pPr>
-      <w:r>
-        <w:rPr>
-          <w:rFonts w:ascii="Times New Roman" w:hAnsi="Times New Roman"/>
-          <w:sz w:val="24"/>
-          <w:szCs w:val="24"/>
-        </w:rPr>
-        <w:t xml:space="preserve">2) </w:t>
-      </w:r>
-      <w:r>
-        <w:rPr>
-          <w:rFonts w:ascii="Times New Roman" w:hAnsi="Times New Roman"/>
-          <w:sz w:val="24"/>
-          <w:szCs w:val="24"/>
-        </w:rPr>
-        <w:t>Create a Adjacency list representation Graph with members as vertices and add a directional  edge from member1 to member2 if member2 can understand a language that member1 speaks</w:t>
+        <w:spacing w:before="0" w:after="0"/>
+        <w:contextualSpacing/>
+        <w:rPr/>
+      </w:pPr>
+      <w:r>
+        <w:rPr>
+          <w:rFonts w:ascii="Times New Roman" w:hAnsi="Times New Roman"/>
+          <w:b w:val="false"/>
+          <w:color w:val="000000"/>
+          <w:sz w:val="24"/>
+          <w:szCs w:val="24"/>
+          <w:shd w:fill="FFFFFF" w:val="clear"/>
+        </w:rPr>
+        <w:tab/>
+        <w:t>start</w:t>
+      </w:r>
+    </w:p>
+    <w:p>
+      <w:pPr>
+        <w:pStyle w:val="Normal"/>
+        <w:spacing w:before="0" w:after="0"/>
+        <w:contextualSpacing/>
+        <w:rPr/>
+      </w:pPr>
+      <w:r>
+        <w:rPr>
+          <w:rFonts w:ascii="Times New Roman" w:hAnsi="Times New Roman"/>
+          <w:b w:val="false"/>
+          <w:color w:val="000000"/>
+          <w:sz w:val="24"/>
+          <w:szCs w:val="24"/>
+          <w:shd w:fill="FFFFFF" w:val="clear"/>
+        </w:rPr>
+        <w:tab/>
+        <w:tab/>
+      </w:r>
+      <w:r>
+        <w:rPr>
+          <w:rFonts w:ascii="Times New Roman" w:hAnsi="Times New Roman"/>
+          <w:b w:val="false"/>
+          <w:color w:val="001080"/>
+          <w:sz w:val="24"/>
+          <w:szCs w:val="24"/>
+          <w:shd w:fill="FFFFFF" w:val="clear"/>
+        </w:rPr>
+        <w:t xml:space="preserve">numberOfMembers </w:t>
+      </w:r>
+      <w:r>
+        <w:rPr>
+          <w:rFonts w:ascii="Times New Roman" w:hAnsi="Times New Roman"/>
+          <w:b w:val="false"/>
+          <w:color w:val="000000"/>
+          <w:sz w:val="24"/>
+          <w:szCs w:val="24"/>
+          <w:shd w:fill="FFFFFF" w:val="clear"/>
+        </w:rPr>
+        <w:t>= total number of members</w:t>
+      </w:r>
+    </w:p>
+    <w:p>
+      <w:pPr>
+        <w:pStyle w:val="Normal"/>
+        <w:spacing w:before="0" w:after="158"/>
+        <w:contextualSpacing/>
+        <w:rPr/>
+      </w:pPr>
+      <w:r>
+        <w:rPr>
+          <w:rFonts w:ascii="Times New Roman" w:hAnsi="Times New Roman"/>
+          <w:b w:val="false"/>
+          <w:color w:val="000000"/>
+          <w:sz w:val="24"/>
+          <w:szCs w:val="24"/>
+          <w:shd w:fill="FFFFFF" w:val="clear"/>
+        </w:rPr>
+        <w:tab/>
+        <w:tab/>
+      </w:r>
+      <w:r>
+        <w:rPr>
+          <w:rFonts w:ascii="Times New Roman" w:hAnsi="Times New Roman"/>
+          <w:b w:val="false"/>
+          <w:color w:val="001080"/>
+          <w:sz w:val="24"/>
+          <w:szCs w:val="24"/>
+          <w:shd w:fill="FFFFFF" w:val="clear"/>
+        </w:rPr>
+        <w:t>member</w:t>
+      </w:r>
+      <w:r>
+        <w:rPr>
+          <w:rFonts w:ascii="Times New Roman" w:hAnsi="Times New Roman"/>
+          <w:b w:val="false"/>
+          <w:color w:val="000000"/>
+          <w:sz w:val="24"/>
+          <w:szCs w:val="24"/>
+          <w:shd w:fill="FFFFFF" w:val="clear"/>
+        </w:rPr>
+        <w:t xml:space="preserve"> = representation of each member as custom member object </w:t>
+      </w:r>
+    </w:p>
+    <w:p>
+      <w:pPr>
+        <w:pStyle w:val="Normal"/>
+        <w:spacing w:before="0" w:after="158"/>
+        <w:contextualSpacing/>
+        <w:rPr>
+          <w:rFonts w:ascii="Times New Roman" w:hAnsi="Times New Roman"/>
+          <w:b w:val="false"/>
+          <w:b w:val="false"/>
+          <w:color w:val="000000"/>
+          <w:sz w:val="24"/>
+          <w:szCs w:val="24"/>
+          <w:shd w:fill="FFFFFF" w:val="clear"/>
+        </w:rPr>
+      </w:pPr>
+      <w:r>
+        <w:rPr/>
+      </w:r>
+    </w:p>
+    <w:p>
+      <w:pPr>
+        <w:pStyle w:val="Normal"/>
+        <w:spacing w:before="0" w:after="158"/>
+        <w:contextualSpacing/>
+        <w:rPr/>
+      </w:pPr>
+      <w:r>
+        <w:rPr>
+          <w:rFonts w:ascii="Times New Roman" w:hAnsi="Times New Roman"/>
+          <w:b w:val="false"/>
+          <w:color w:val="000000"/>
+          <w:sz w:val="24"/>
+          <w:szCs w:val="24"/>
+          <w:shd w:fill="FFFFFF" w:val="clear"/>
+        </w:rPr>
+        <w:tab/>
+        <w:tab/>
+        <w:t xml:space="preserve">open ifstream on  </w:t>
+      </w:r>
+      <w:r>
+        <w:rPr>
+          <w:rFonts w:ascii="Times New Roman" w:hAnsi="Times New Roman"/>
+          <w:b w:val="false"/>
+          <w:color w:val="001080"/>
+          <w:sz w:val="24"/>
+          <w:szCs w:val="24"/>
+          <w:shd w:fill="FFFFFF" w:val="clear"/>
+        </w:rPr>
+        <w:t xml:space="preserve">inputFileName </w:t>
+      </w:r>
+      <w:r>
+        <w:rPr>
+          <w:rFonts w:ascii="Times New Roman" w:hAnsi="Times New Roman"/>
+          <w:b w:val="false"/>
+          <w:color w:val="000000"/>
+          <w:sz w:val="24"/>
+          <w:szCs w:val="24"/>
+          <w:shd w:fill="FFFFFF" w:val="clear"/>
+        </w:rPr>
+        <w:t>(input.txt in this case)</w:t>
+      </w:r>
+    </w:p>
+    <w:p>
+      <w:pPr>
+        <w:pStyle w:val="Normal"/>
+        <w:spacing w:before="0" w:after="158"/>
+        <w:contextualSpacing/>
+        <w:rPr/>
+      </w:pPr>
+      <w:r>
+        <w:rPr>
+          <w:rFonts w:ascii="Times New Roman" w:hAnsi="Times New Roman"/>
+          <w:b w:val="false"/>
+          <w:color w:val="000000"/>
+          <w:sz w:val="24"/>
+          <w:szCs w:val="24"/>
+          <w:shd w:fill="FFFFFF" w:val="clear"/>
+        </w:rPr>
+        <w:tab/>
+        <w:tab/>
+        <w:t xml:space="preserve">read first line and set it as  </w:t>
+      </w:r>
+      <w:r>
+        <w:rPr>
+          <w:rFonts w:ascii="Times New Roman" w:hAnsi="Times New Roman"/>
+          <w:b w:val="false"/>
+          <w:color w:val="001080"/>
+          <w:sz w:val="24"/>
+          <w:szCs w:val="24"/>
+          <w:shd w:fill="FFFFFF" w:val="clear"/>
+        </w:rPr>
+        <w:t>numberOfMembers</w:t>
+      </w:r>
+    </w:p>
+    <w:p>
+      <w:pPr>
+        <w:pStyle w:val="Normal"/>
+        <w:spacing w:before="0" w:after="158"/>
+        <w:contextualSpacing/>
+        <w:rPr/>
+      </w:pPr>
+      <w:r>
+        <w:rPr>
+          <w:rFonts w:ascii="Times New Roman" w:hAnsi="Times New Roman"/>
+          <w:b w:val="false"/>
+          <w:color w:val="001080"/>
+          <w:sz w:val="24"/>
+          <w:szCs w:val="24"/>
+          <w:shd w:fill="FFFFFF" w:val="clear"/>
+        </w:rPr>
+        <w:tab/>
+        <w:tab/>
+      </w:r>
+      <w:r>
+        <w:rPr>
+          <w:rFonts w:ascii="Times New Roman" w:hAnsi="Times New Roman"/>
+          <w:b w:val="false"/>
+          <w:color w:val="000000"/>
+          <w:sz w:val="24"/>
+          <w:szCs w:val="24"/>
+          <w:shd w:fill="FFFFFF" w:val="clear"/>
+        </w:rPr>
+        <w:t xml:space="preserve">read other lines and create a </w:t>
+      </w:r>
+      <w:r>
+        <w:rPr>
+          <w:rFonts w:ascii="Times New Roman" w:hAnsi="Times New Roman"/>
+          <w:b w:val="false"/>
+          <w:color w:val="001080"/>
+          <w:sz w:val="24"/>
+          <w:szCs w:val="24"/>
+          <w:shd w:fill="FFFFFF" w:val="clear"/>
+        </w:rPr>
+        <w:t xml:space="preserve">member </w:t>
+      </w:r>
+      <w:r>
+        <w:rPr>
+          <w:rFonts w:ascii="Times New Roman" w:hAnsi="Times New Roman"/>
+          <w:b w:val="false"/>
+          <w:color w:val="000000"/>
+          <w:sz w:val="24"/>
+          <w:szCs w:val="24"/>
+          <w:shd w:fill="FFFFFF" w:val="clear"/>
+        </w:rPr>
+        <w:t>form each line</w:t>
+      </w:r>
+      <w:r>
+        <w:rPr>
+          <w:rFonts w:ascii="Times New Roman" w:hAnsi="Times New Roman"/>
+          <w:b w:val="false"/>
+          <w:color w:val="001080"/>
+          <w:sz w:val="24"/>
+          <w:szCs w:val="24"/>
+          <w:shd w:fill="FFFFFF" w:val="clear"/>
+        </w:rPr>
+        <w:t xml:space="preserve"> </w:t>
+      </w:r>
+      <w:r>
+        <w:rPr>
+          <w:rFonts w:ascii="Times New Roman" w:hAnsi="Times New Roman"/>
+          <w:b w:val="false"/>
+          <w:color w:val="000000"/>
+          <w:sz w:val="24"/>
+          <w:szCs w:val="24"/>
+          <w:shd w:fill="FFFFFF" w:val="clear"/>
+        </w:rPr>
+        <w:t>and push it to</w:t>
+      </w:r>
+      <w:r>
+        <w:rPr>
+          <w:rFonts w:ascii="Times New Roman" w:hAnsi="Times New Roman"/>
+          <w:b w:val="false"/>
+          <w:color w:val="001080"/>
+          <w:sz w:val="24"/>
+          <w:szCs w:val="24"/>
+          <w:shd w:fill="FFFFFF" w:val="clear"/>
+        </w:rPr>
+        <w:t xml:space="preserve"> </w:t>
+      </w:r>
+      <w:r>
+        <w:rPr>
+          <w:rFonts w:ascii="Times New Roman" w:hAnsi="Times New Roman"/>
+          <w:b w:val="false"/>
+          <w:color w:val="001080"/>
+          <w:sz w:val="24"/>
+          <w:szCs w:val="24"/>
+          <w:shd w:fill="FFFFFF" w:val="clear"/>
+        </w:rPr>
+        <w:t>memberVector</w:t>
+      </w:r>
+    </w:p>
+    <w:p>
+      <w:pPr>
+        <w:pStyle w:val="Normal"/>
+        <w:spacing w:before="0" w:after="158"/>
+        <w:contextualSpacing/>
+        <w:rPr>
+          <w:rFonts w:ascii="Times New Roman" w:hAnsi="Times New Roman"/>
+          <w:sz w:val="24"/>
+          <w:szCs w:val="24"/>
+        </w:rPr>
+      </w:pPr>
+      <w:r>
+        <w:rPr>
+          <w:rFonts w:ascii="Times New Roman" w:hAnsi="Times New Roman"/>
+          <w:sz w:val="24"/>
+          <w:szCs w:val="24"/>
+        </w:rPr>
+        <w:tab/>
+        <w:t>end</w:t>
+      </w:r>
+    </w:p>
+    <w:p>
+      <w:pPr>
+        <w:pStyle w:val="Normal"/>
+        <w:rPr>
+          <w:rFonts w:ascii="Times New Roman" w:hAnsi="Times New Roman"/>
+          <w:sz w:val="24"/>
+          <w:szCs w:val="24"/>
+        </w:rPr>
+      </w:pPr>
+      <w:r>
+        <w:rPr>
+          <w:rFonts w:ascii="Times New Roman" w:hAnsi="Times New Roman"/>
+          <w:sz w:val="24"/>
+          <w:szCs w:val="24"/>
+        </w:rPr>
+      </w:r>
+    </w:p>
+    <w:p>
+      <w:pPr>
+        <w:pStyle w:val="Normal"/>
+        <w:rPr>
+          <w:rFonts w:ascii="Times New Roman" w:hAnsi="Times New Roman"/>
+          <w:sz w:val="24"/>
+          <w:szCs w:val="24"/>
+        </w:rPr>
+      </w:pPr>
+      <w:r>
+        <w:rPr>
+          <w:rFonts w:ascii="Times New Roman" w:hAnsi="Times New Roman"/>
+          <w:sz w:val="24"/>
+          <w:szCs w:val="24"/>
+        </w:rPr>
+        <w:t>2) Create a Adjacency list representation Graph with members as vertices and add a directional  edge from member1 to member2 if member2 can understand a language that member1 speaks</w:t>
       </w:r>
     </w:p>
     <w:p>
@@ -964,6 +1224,476 @@
       <w:r>
         <w:rPr>
           <w:rFonts w:ascii="Times New Roman" w:hAnsi="Times New Roman"/>
+          <w:sz w:val="24"/>
+          <w:szCs w:val="24"/>
+        </w:rPr>
+        <w:tab/>
+        <w:tab/>
+      </w:r>
+      <w:r>
+        <w:rPr>
+          <w:rFonts w:ascii="Times New Roman" w:hAnsi="Times New Roman"/>
+          <w:sz w:val="24"/>
+          <w:szCs w:val="24"/>
+        </w:rPr>
+        <w:t xml:space="preserve">loop through each </w:t>
+      </w:r>
+      <w:r>
+        <w:rPr>
+          <w:rFonts w:ascii="Times New Roman" w:hAnsi="Times New Roman"/>
+          <w:b w:val="false"/>
+          <w:color w:val="267F99"/>
+          <w:sz w:val="24"/>
+          <w:szCs w:val="24"/>
+          <w:shd w:fill="FFFFFF" w:val="clear"/>
+        </w:rPr>
+        <w:t>Member</w:t>
+      </w:r>
+      <w:r>
+        <w:rPr>
+          <w:rFonts w:ascii="Times New Roman" w:hAnsi="Times New Roman"/>
+          <w:color w:val="001080"/>
+          <w:sz w:val="24"/>
+          <w:szCs w:val="24"/>
+        </w:rPr>
+        <w:t xml:space="preserve">, </w:t>
+      </w:r>
+      <w:r>
+        <w:rPr>
+          <w:rFonts w:ascii="Times New Roman" w:hAnsi="Times New Roman"/>
+          <w:color w:val="000000"/>
+          <w:sz w:val="24"/>
+          <w:szCs w:val="24"/>
+        </w:rPr>
+        <w:t xml:space="preserve">say </w:t>
+      </w:r>
+      <w:r>
+        <w:rPr>
+          <w:rFonts w:ascii="Times New Roman" w:hAnsi="Times New Roman"/>
+          <w:color w:val="001080"/>
+          <w:sz w:val="24"/>
+          <w:szCs w:val="24"/>
+        </w:rPr>
+        <w:t>m1</w:t>
+      </w:r>
+      <w:r>
+        <w:rPr>
+          <w:rFonts w:ascii="Times New Roman" w:hAnsi="Times New Roman"/>
+          <w:color w:val="000000"/>
+          <w:sz w:val="24"/>
+          <w:szCs w:val="24"/>
+        </w:rPr>
+        <w:t xml:space="preserve"> in</w:t>
+      </w:r>
+      <w:r>
+        <w:rPr>
+          <w:rFonts w:ascii="Times New Roman" w:hAnsi="Times New Roman"/>
+          <w:sz w:val="24"/>
+          <w:szCs w:val="24"/>
+        </w:rPr>
+        <w:t xml:space="preserve"> the  </w:t>
+      </w:r>
+      <w:r>
+        <w:rPr>
+          <w:rFonts w:ascii="Times New Roman" w:hAnsi="Times New Roman"/>
+          <w:b w:val="false"/>
+          <w:color w:val="001080"/>
+          <w:sz w:val="24"/>
+          <w:szCs w:val="24"/>
+          <w:shd w:fill="FFFFFF" w:val="clear"/>
+        </w:rPr>
+        <w:t xml:space="preserve">memberVector </w:t>
+      </w:r>
+      <w:r>
+        <w:rPr>
+          <w:rFonts w:ascii="Times New Roman" w:hAnsi="Times New Roman"/>
+          <w:b w:val="false"/>
+          <w:color w:val="000000"/>
+          <w:sz w:val="24"/>
+          <w:szCs w:val="24"/>
+          <w:shd w:fill="FFFFFF" w:val="clear"/>
+        </w:rPr>
+        <w:t xml:space="preserve">and add an edge to </w:t>
+        <w:tab/>
+        <w:tab/>
+        <w:t xml:space="preserve">another  </w:t>
+      </w:r>
+      <w:r>
+        <w:rPr>
+          <w:rFonts w:ascii="Times New Roman" w:hAnsi="Times New Roman"/>
+          <w:b w:val="false"/>
+          <w:color w:val="267F99"/>
+          <w:sz w:val="24"/>
+          <w:szCs w:val="24"/>
+          <w:shd w:fill="FFFFFF" w:val="clear"/>
+        </w:rPr>
+        <w:t>Member</w:t>
+      </w:r>
+      <w:r>
+        <w:rPr>
+          <w:rFonts w:ascii="Times New Roman" w:hAnsi="Times New Roman"/>
+          <w:b w:val="false"/>
+          <w:color w:val="001080"/>
+          <w:sz w:val="24"/>
+          <w:szCs w:val="24"/>
+          <w:shd w:fill="FFFFFF" w:val="clear"/>
+        </w:rPr>
+        <w:t xml:space="preserve">, </w:t>
+      </w:r>
+      <w:r>
+        <w:rPr>
+          <w:rFonts w:ascii="Times New Roman" w:hAnsi="Times New Roman"/>
+          <w:b w:val="false"/>
+          <w:color w:val="000000"/>
+          <w:sz w:val="24"/>
+          <w:szCs w:val="24"/>
+          <w:shd w:fill="FFFFFF" w:val="clear"/>
+        </w:rPr>
+        <w:t xml:space="preserve">say </w:t>
+      </w:r>
+      <w:r>
+        <w:rPr>
+          <w:rFonts w:ascii="Times New Roman" w:hAnsi="Times New Roman"/>
+          <w:b w:val="false"/>
+          <w:color w:val="001080"/>
+          <w:sz w:val="24"/>
+          <w:szCs w:val="24"/>
+          <w:shd w:fill="FFFFFF" w:val="clear"/>
+        </w:rPr>
+        <w:t>m2</w:t>
+      </w:r>
+      <w:r>
+        <w:rPr>
+          <w:rFonts w:ascii="Times New Roman" w:hAnsi="Times New Roman"/>
+          <w:b w:val="false"/>
+          <w:color w:val="000000"/>
+          <w:sz w:val="24"/>
+          <w:szCs w:val="24"/>
+          <w:shd w:fill="FFFFFF" w:val="clear"/>
+        </w:rPr>
+        <w:t xml:space="preserve"> if </w:t>
+      </w:r>
+      <w:r>
+        <w:rPr>
+          <w:rFonts w:ascii="Times New Roman" w:hAnsi="Times New Roman"/>
+          <w:b w:val="false"/>
+          <w:color w:val="001080"/>
+          <w:sz w:val="24"/>
+          <w:szCs w:val="24"/>
+          <w:shd w:fill="FFFFFF" w:val="clear"/>
+        </w:rPr>
+        <w:t>m1.speaks() = m2.speaks()</w:t>
+      </w:r>
+      <w:r>
+        <w:rPr>
+          <w:rFonts w:ascii="Times New Roman" w:hAnsi="Times New Roman"/>
+          <w:b w:val="false"/>
+          <w:color w:val="000000"/>
+          <w:sz w:val="24"/>
+          <w:szCs w:val="24"/>
+          <w:shd w:fill="FFFFFF" w:val="clear"/>
+        </w:rPr>
+        <w:t xml:space="preserve"> or </w:t>
+      </w:r>
+      <w:r>
+        <w:rPr>
+          <w:rFonts w:ascii="Times New Roman" w:hAnsi="Times New Roman"/>
+          <w:b w:val="false"/>
+          <w:color w:val="001080"/>
+          <w:sz w:val="24"/>
+          <w:szCs w:val="24"/>
+          <w:shd w:fill="FFFFFF" w:val="clear"/>
+        </w:rPr>
+        <w:t>m2.understands()</w:t>
+      </w:r>
+      <w:r>
+        <w:rPr>
+          <w:rFonts w:ascii="Times New Roman" w:hAnsi="Times New Roman"/>
+          <w:b w:val="false"/>
+          <w:color w:val="000000"/>
+          <w:sz w:val="24"/>
+          <w:szCs w:val="24"/>
+          <w:shd w:fill="FFFFFF" w:val="clear"/>
+        </w:rPr>
+        <w:t xml:space="preserve"> </w:t>
+        <w:tab/>
+        <w:tab/>
+        <w:t xml:space="preserve">contains </w:t>
+      </w:r>
+      <w:r>
+        <w:rPr>
+          <w:rFonts w:ascii="Times New Roman" w:hAnsi="Times New Roman"/>
+          <w:b w:val="false"/>
+          <w:color w:val="001080"/>
+          <w:sz w:val="24"/>
+          <w:szCs w:val="24"/>
+          <w:shd w:fill="FFFFFF" w:val="clear"/>
+        </w:rPr>
+        <w:t>m1.speaks()</w:t>
+      </w:r>
+    </w:p>
+    <w:p>
+      <w:pPr>
+        <w:pStyle w:val="Normal"/>
+        <w:spacing w:before="0" w:after="158"/>
+        <w:contextualSpacing/>
+        <w:rPr>
+          <w:rFonts w:ascii="Times New Roman" w:hAnsi="Times New Roman"/>
+          <w:sz w:val="24"/>
+          <w:szCs w:val="24"/>
+        </w:rPr>
+      </w:pPr>
+      <w:r>
+        <w:rPr/>
+      </w:r>
+    </w:p>
+    <w:p>
+      <w:pPr>
+        <w:pStyle w:val="Normal"/>
+        <w:spacing w:before="0" w:after="158"/>
+        <w:contextualSpacing/>
+        <w:rPr>
+          <w:color w:val="auto"/>
+        </w:rPr>
+      </w:pPr>
+      <w:r>
+        <w:rPr>
+          <w:rFonts w:ascii="Times New Roman" w:hAnsi="Times New Roman"/>
+          <w:b w:val="false"/>
+          <w:color w:val="000000"/>
+          <w:sz w:val="24"/>
+          <w:szCs w:val="24"/>
+          <w:shd w:fill="FFFFFF" w:val="clear"/>
+        </w:rPr>
+        <w:tab/>
+        <w:tab/>
+        <w:t xml:space="preserve">Also add a reverse edge on a new adjacency list so that it can be used later for a </w:t>
+        <w:tab/>
+        <w:tab/>
+        <w:t xml:space="preserve">second DFS while implementing Kosaraju’s Algorithm </w:t>
+      </w:r>
+    </w:p>
+    <w:p>
+      <w:pPr>
+        <w:pStyle w:val="Normal"/>
+        <w:spacing w:before="0" w:after="158"/>
+        <w:contextualSpacing/>
+        <w:rPr>
+          <w:rFonts w:ascii="Times New Roman" w:hAnsi="Times New Roman"/>
+          <w:sz w:val="24"/>
+          <w:szCs w:val="24"/>
+        </w:rPr>
+      </w:pPr>
+      <w:r>
+        <w:rPr/>
+      </w:r>
+    </w:p>
+    <w:p>
+      <w:pPr>
+        <w:pStyle w:val="Normal"/>
+        <w:spacing w:before="0" w:after="158"/>
+        <w:contextualSpacing/>
+        <w:rPr>
+          <w:rFonts w:ascii="Times New Roman" w:hAnsi="Times New Roman"/>
+          <w:sz w:val="24"/>
+          <w:szCs w:val="24"/>
+        </w:rPr>
+      </w:pPr>
+      <w:r>
+        <w:rPr>
+          <w:rFonts w:ascii="Times New Roman" w:hAnsi="Times New Roman"/>
+          <w:b w:val="false"/>
+          <w:color w:val="000000"/>
+          <w:sz w:val="24"/>
+          <w:szCs w:val="24"/>
+          <w:shd w:fill="FFFFFF" w:val="clear"/>
+        </w:rPr>
+        <w:tab/>
+        <w:tab/>
+      </w:r>
+      <w:r>
+        <w:rPr>
+          <w:rFonts w:ascii="Times New Roman" w:hAnsi="Times New Roman"/>
+          <w:b w:val="false"/>
+          <w:color w:val="795E26"/>
+          <w:sz w:val="24"/>
+          <w:szCs w:val="24"/>
+          <w:shd w:fill="FFFFFF" w:val="clear"/>
+        </w:rPr>
+        <w:t>addEdge</w:t>
+      </w:r>
+      <w:r>
+        <w:rPr>
+          <w:rFonts w:ascii="Times New Roman" w:hAnsi="Times New Roman"/>
+          <w:b w:val="false"/>
+          <w:color w:val="000000"/>
+          <w:sz w:val="24"/>
+          <w:szCs w:val="24"/>
+          <w:shd w:fill="FFFFFF" w:val="clear"/>
+        </w:rPr>
+        <w:t>(</w:t>
+      </w:r>
+      <w:r>
+        <w:rPr>
+          <w:rFonts w:ascii="Times New Roman" w:hAnsi="Times New Roman"/>
+          <w:b w:val="false"/>
+          <w:color w:val="267F99"/>
+          <w:sz w:val="24"/>
+          <w:szCs w:val="24"/>
+          <w:shd w:fill="FFFFFF" w:val="clear"/>
+        </w:rPr>
+        <w:t>Member</w:t>
+      </w:r>
+      <w:r>
+        <w:rPr>
+          <w:rFonts w:ascii="Times New Roman" w:hAnsi="Times New Roman"/>
+          <w:b w:val="false"/>
+          <w:color w:val="000000"/>
+          <w:sz w:val="24"/>
+          <w:szCs w:val="24"/>
+          <w:shd w:fill="FFFFFF" w:val="clear"/>
+        </w:rPr>
+        <w:t xml:space="preserve"> </w:t>
+      </w:r>
+      <w:r>
+        <w:rPr>
+          <w:rFonts w:ascii="Times New Roman" w:hAnsi="Times New Roman"/>
+          <w:b w:val="false"/>
+          <w:color w:val="001080"/>
+          <w:sz w:val="24"/>
+          <w:szCs w:val="24"/>
+          <w:shd w:fill="FFFFFF" w:val="clear"/>
+        </w:rPr>
+        <w:t>mSpeaks</w:t>
+      </w:r>
+      <w:r>
+        <w:rPr>
+          <w:rFonts w:ascii="Times New Roman" w:hAnsi="Times New Roman"/>
+          <w:b w:val="false"/>
+          <w:color w:val="000000"/>
+          <w:sz w:val="24"/>
+          <w:szCs w:val="24"/>
+          <w:shd w:fill="FFFFFF" w:val="clear"/>
+        </w:rPr>
+        <w:t xml:space="preserve">, </w:t>
+      </w:r>
+      <w:r>
+        <w:rPr>
+          <w:rFonts w:ascii="Times New Roman" w:hAnsi="Times New Roman"/>
+          <w:b w:val="false"/>
+          <w:color w:val="267F99"/>
+          <w:sz w:val="24"/>
+          <w:szCs w:val="24"/>
+          <w:shd w:fill="FFFFFF" w:val="clear"/>
+        </w:rPr>
+        <w:t>Member</w:t>
+      </w:r>
+      <w:r>
+        <w:rPr>
+          <w:rFonts w:ascii="Times New Roman" w:hAnsi="Times New Roman"/>
+          <w:b w:val="false"/>
+          <w:color w:val="000000"/>
+          <w:sz w:val="24"/>
+          <w:szCs w:val="24"/>
+          <w:shd w:fill="FFFFFF" w:val="clear"/>
+        </w:rPr>
+        <w:t xml:space="preserve"> </w:t>
+      </w:r>
+      <w:r>
+        <w:rPr>
+          <w:rFonts w:ascii="Times New Roman" w:hAnsi="Times New Roman"/>
+          <w:b w:val="false"/>
+          <w:color w:val="001080"/>
+          <w:sz w:val="24"/>
+          <w:szCs w:val="24"/>
+          <w:shd w:fill="FFFFFF" w:val="clear"/>
+        </w:rPr>
+        <w:t>mUnderstands</w:t>
+      </w:r>
+      <w:r>
+        <w:rPr>
+          <w:rFonts w:ascii="Times New Roman" w:hAnsi="Times New Roman"/>
+          <w:b w:val="false"/>
+          <w:color w:val="000000"/>
+          <w:sz w:val="24"/>
+          <w:szCs w:val="24"/>
+          <w:shd w:fill="FFFFFF" w:val="clear"/>
+        </w:rPr>
+        <w:t xml:space="preserve">) in </w:t>
+      </w:r>
+      <w:r>
+        <w:rPr>
+          <w:rFonts w:ascii="Times New Roman" w:hAnsi="Times New Roman"/>
+          <w:b w:val="false"/>
+          <w:color w:val="267F99"/>
+          <w:sz w:val="24"/>
+          <w:szCs w:val="24"/>
+          <w:shd w:fill="FFFFFF" w:val="clear"/>
+        </w:rPr>
+        <w:t>MemberGraph</w:t>
+      </w:r>
+      <w:r>
+        <w:rPr>
+          <w:rFonts w:ascii="Times New Roman" w:hAnsi="Times New Roman"/>
+          <w:b w:val="false"/>
+          <w:color w:val="000000"/>
+          <w:sz w:val="24"/>
+          <w:szCs w:val="24"/>
+          <w:shd w:fill="FFFFFF" w:val="clear"/>
+        </w:rPr>
+        <w:t xml:space="preserve"> adds an </w:t>
+        <w:tab/>
+        <w:tab/>
+        <w:t xml:space="preserve">edge from </w:t>
+      </w:r>
+      <w:r>
+        <w:rPr>
+          <w:rFonts w:ascii="Times New Roman" w:hAnsi="Times New Roman"/>
+          <w:b w:val="false"/>
+          <w:color w:val="001080"/>
+          <w:sz w:val="24"/>
+          <w:szCs w:val="24"/>
+          <w:shd w:fill="FFFFFF" w:val="clear"/>
+        </w:rPr>
+        <w:t>mSpeaks</w:t>
+      </w:r>
+      <w:r>
+        <w:rPr>
+          <w:rFonts w:ascii="Times New Roman" w:hAnsi="Times New Roman"/>
+          <w:b w:val="false"/>
+          <w:color w:val="000000"/>
+          <w:sz w:val="24"/>
+          <w:szCs w:val="24"/>
+          <w:shd w:fill="FFFFFF" w:val="clear"/>
+        </w:rPr>
+        <w:t xml:space="preserve"> to member  </w:t>
+      </w:r>
+      <w:r>
+        <w:rPr>
+          <w:rFonts w:ascii="Times New Roman" w:hAnsi="Times New Roman"/>
+          <w:b w:val="false"/>
+          <w:color w:val="001080"/>
+          <w:sz w:val="24"/>
+          <w:szCs w:val="24"/>
+          <w:shd w:fill="FFFFFF" w:val="clear"/>
+        </w:rPr>
+        <w:t>mUnderstands</w:t>
+      </w:r>
+    </w:p>
+    <w:p>
+      <w:pPr>
+        <w:pStyle w:val="Normal"/>
+        <w:spacing w:before="0" w:after="158"/>
+        <w:contextualSpacing/>
+        <w:rPr>
+          <w:rFonts w:ascii="Times New Roman" w:hAnsi="Times New Roman"/>
+          <w:sz w:val="24"/>
+          <w:szCs w:val="24"/>
+        </w:rPr>
+      </w:pPr>
+      <w:r>
+        <w:rPr>
+          <w:rFonts w:ascii="Times New Roman" w:hAnsi="Times New Roman"/>
           <w:b w:val="false"/>
           <w:bCs w:val="false"/>
           <w:sz w:val="24"/>
@@ -971,6 +1701,8 @@
         </w:rPr>
         <w:tab/>
         <w:tab/>
+        <w:tab/>
+        <w:tab/>
       </w:r>
     </w:p>
     <w:p>
@@ -1028,33 +1760,7 @@
           <w:sz w:val="24"/>
           <w:szCs w:val="24"/>
         </w:rPr>
-        <w:t xml:space="preserve">3) </w:t>
-      </w:r>
-      <w:r>
-        <w:rPr>
-          <w:rFonts w:ascii="Times New Roman" w:hAnsi="Times New Roman"/>
-          <w:sz w:val="24"/>
-          <w:szCs w:val="24"/>
-        </w:rPr>
-        <w:t>Apply Kosaraju’s algorithm on the MemberGraph to find a list of strongly connected members (i.e. group of members who can converse with each other)</w:t>
-      </w:r>
-    </w:p>
-    <w:p>
-      <w:pPr>
-        <w:pStyle w:val="Normal"/>
-        <w:rPr>
-          <w:rFonts w:ascii="Times New Roman" w:hAnsi="Times New Roman"/>
-          <w:sz w:val="24"/>
-          <w:szCs w:val="24"/>
-        </w:rPr>
-      </w:pPr>
-      <w:r>
-        <w:rPr>
-          <w:rFonts w:ascii="Times New Roman" w:hAnsi="Times New Roman"/>
-          <w:sz w:val="24"/>
-          <w:szCs w:val="24"/>
-        </w:rPr>
-        <w:tab/>
+        <w:t xml:space="preserve">3) Apply Kosaraju’s algorithm on the </w:t>
       </w:r>
       <w:r>
         <w:rPr>
@@ -1070,6 +1776,43 @@
       <w:r>
         <w:rPr>
           <w:rFonts w:ascii="Times New Roman" w:hAnsi="Times New Roman"/>
+          <w:sz w:val="24"/>
+          <w:szCs w:val="24"/>
+        </w:rPr>
+        <w:t xml:space="preserve"> to find a list of strongly connected members (i.e. group of members who can converse with each other)</w:t>
+      </w:r>
+    </w:p>
+    <w:p>
+      <w:pPr>
+        <w:pStyle w:val="Normal"/>
+        <w:rPr>
+          <w:rFonts w:ascii="Times New Roman" w:hAnsi="Times New Roman"/>
+          <w:sz w:val="24"/>
+          <w:szCs w:val="24"/>
+        </w:rPr>
+      </w:pPr>
+      <w:r>
+        <w:rPr>
+          <w:rFonts w:ascii="Times New Roman" w:hAnsi="Times New Roman"/>
+          <w:sz w:val="24"/>
+          <w:szCs w:val="24"/>
+        </w:rPr>
+        <w:tab/>
+      </w:r>
+      <w:r>
+        <w:rPr>
+          <w:rFonts w:ascii="Times New Roman" w:hAnsi="Times New Roman"/>
+          <w:b w:val="false"/>
+          <w:color w:val="267F99"/>
+          <w:sz w:val="24"/>
+          <w:szCs w:val="24"/>
+          <w:shd w:fill="FFFFFF" w:val="clear"/>
+        </w:rPr>
+        <w:t>MemberGraph</w:t>
+      </w:r>
+      <w:r>
+        <w:rPr>
+          <w:rFonts w:ascii="Times New Roman" w:hAnsi="Times New Roman"/>
           <w:b w:val="false"/>
           <w:color w:val="000000"/>
           <w:sz w:val="24"/>
@@ -1134,6 +1877,79 @@
         </w:rPr>
       </w:pPr>
       <w:r>
+        <w:rPr>
+          <w:rFonts w:ascii="Times New Roman" w:hAnsi="Times New Roman"/>
+          <w:sz w:val="24"/>
+          <w:szCs w:val="24"/>
+        </w:rPr>
+        <w:tab/>
+        <w:tab/>
+      </w:r>
+      <w:r>
+        <w:rPr>
+          <w:rFonts w:ascii="Times New Roman" w:hAnsi="Times New Roman"/>
+          <w:sz w:val="24"/>
+          <w:szCs w:val="24"/>
+        </w:rPr>
+        <w:t>initialize a vector to hold a vector of strongly connected members</w:t>
+      </w:r>
+    </w:p>
+    <w:p>
+      <w:pPr>
+        <w:pStyle w:val="Normal"/>
+        <w:spacing w:before="0" w:after="158"/>
+        <w:contextualSpacing/>
+        <w:rPr>
+          <w:rFonts w:ascii="Times New Roman" w:hAnsi="Times New Roman"/>
+          <w:sz w:val="24"/>
+          <w:szCs w:val="24"/>
+        </w:rPr>
+      </w:pPr>
+      <w:r>
+        <w:rPr>
+          <w:rFonts w:ascii="Times New Roman" w:hAnsi="Times New Roman"/>
+          <w:sz w:val="24"/>
+          <w:szCs w:val="24"/>
+        </w:rPr>
+        <w:tab/>
+        <w:tab/>
+        <w:t>initialize a stack of Member to hold members</w:t>
+      </w:r>
+    </w:p>
+    <w:p>
+      <w:pPr>
+        <w:pStyle w:val="Normal"/>
+        <w:spacing w:before="0" w:after="158"/>
+        <w:contextualSpacing/>
+        <w:rPr>
+          <w:rFonts w:ascii="Times New Roman" w:hAnsi="Times New Roman"/>
+          <w:sz w:val="24"/>
+          <w:szCs w:val="24"/>
+        </w:rPr>
+      </w:pPr>
+      <w:r>
+        <w:rPr>
+          <w:rFonts w:ascii="Times New Roman" w:hAnsi="Times New Roman"/>
+          <w:sz w:val="24"/>
+          <w:szCs w:val="24"/>
+        </w:rPr>
+        <w:tab/>
+        <w:tab/>
+        <w:t>initialize a boolean array to keep track if visited members</w:t>
+      </w:r>
+    </w:p>
+    <w:p>
+      <w:pPr>
+        <w:pStyle w:val="Normal"/>
+        <w:spacing w:before="0" w:after="158"/>
+        <w:contextualSpacing/>
+        <w:rPr>
+          <w:rFonts w:ascii="Times New Roman" w:hAnsi="Times New Roman"/>
+          <w:sz w:val="24"/>
+          <w:szCs w:val="24"/>
+        </w:rPr>
+      </w:pPr>
+      <w:r>
         <w:rPr/>
       </w:r>
     </w:p>
@@ -1155,6 +1971,247 @@
           <w:szCs w:val="24"/>
         </w:rPr>
         <w:tab/>
+        <w:tab/>
+        <w:t xml:space="preserve">do a first Depth-First-Search on  </w:t>
+      </w:r>
+      <w:r>
+        <w:rPr>
+          <w:rFonts w:ascii="Times New Roman" w:hAnsi="Times New Roman"/>
+          <w:b w:val="false"/>
+          <w:color w:val="267F99"/>
+          <w:sz w:val="24"/>
+          <w:szCs w:val="24"/>
+          <w:shd w:fill="FFFFFF" w:val="clear"/>
+        </w:rPr>
+        <w:t>MemberGraph</w:t>
+      </w:r>
+    </w:p>
+    <w:p>
+      <w:pPr>
+        <w:pStyle w:val="Normal"/>
+        <w:spacing w:before="0" w:after="158"/>
+        <w:contextualSpacing/>
+        <w:rPr>
+          <w:rFonts w:ascii="Times New Roman" w:hAnsi="Times New Roman"/>
+          <w:sz w:val="24"/>
+          <w:szCs w:val="24"/>
+        </w:rPr>
+      </w:pPr>
+      <w:r>
+        <w:rPr/>
+      </w:r>
+    </w:p>
+    <w:p>
+      <w:pPr>
+        <w:pStyle w:val="Normal"/>
+        <w:spacing w:before="0" w:after="158"/>
+        <w:contextualSpacing/>
+        <w:rPr>
+          <w:rFonts w:ascii="Times New Roman" w:hAnsi="Times New Roman"/>
+          <w:sz w:val="24"/>
+          <w:szCs w:val="24"/>
+        </w:rPr>
+      </w:pPr>
+      <w:r>
+        <w:rPr>
+          <w:rFonts w:ascii="Times New Roman" w:hAnsi="Times New Roman"/>
+          <w:b w:val="false"/>
+          <w:color w:val="267F99"/>
+          <w:sz w:val="24"/>
+          <w:szCs w:val="24"/>
+          <w:shd w:fill="FFFFFF" w:val="clear"/>
+        </w:rPr>
+        <w:tab/>
+        <w:tab/>
+      </w:r>
+      <w:r>
+        <w:rPr>
+          <w:rFonts w:ascii="Times New Roman" w:hAnsi="Times New Roman"/>
+          <w:b w:val="false"/>
+          <w:color w:val="000000"/>
+          <w:sz w:val="24"/>
+          <w:szCs w:val="24"/>
+          <w:shd w:fill="FFFFFF" w:val="clear"/>
+        </w:rPr>
+        <w:t xml:space="preserve">fill the </w:t>
+      </w:r>
+      <w:r>
+        <w:rPr>
+          <w:rFonts w:ascii="Times New Roman" w:hAnsi="Times New Roman"/>
+          <w:b w:val="false"/>
+          <w:color w:val="004586"/>
+          <w:sz w:val="24"/>
+          <w:szCs w:val="24"/>
+          <w:shd w:fill="FFFFFF" w:val="clear"/>
+        </w:rPr>
+        <w:t>stack&lt;Members&gt;</w:t>
+      </w:r>
+      <w:r>
+        <w:rPr>
+          <w:rFonts w:ascii="Times New Roman" w:hAnsi="Times New Roman"/>
+          <w:b w:val="false"/>
+          <w:color w:val="000000"/>
+          <w:sz w:val="24"/>
+          <w:szCs w:val="24"/>
+          <w:shd w:fill="FFFFFF" w:val="clear"/>
+        </w:rPr>
+        <w:t xml:space="preserve"> with members as they are finished exploring during DFS</w:t>
+      </w:r>
+    </w:p>
+    <w:p>
+      <w:pPr>
+        <w:pStyle w:val="Normal"/>
+        <w:spacing w:before="0" w:after="158"/>
+        <w:contextualSpacing/>
+        <w:rPr>
+          <w:rFonts w:ascii="Times New Roman" w:hAnsi="Times New Roman"/>
+          <w:sz w:val="24"/>
+          <w:szCs w:val="24"/>
+        </w:rPr>
+      </w:pPr>
+      <w:r>
+        <w:rPr/>
+      </w:r>
+    </w:p>
+    <w:p>
+      <w:pPr>
+        <w:pStyle w:val="Normal"/>
+        <w:spacing w:before="0" w:after="158"/>
+        <w:contextualSpacing/>
+        <w:rPr>
+          <w:rFonts w:ascii="Times New Roman" w:hAnsi="Times New Roman"/>
+          <w:sz w:val="24"/>
+          <w:szCs w:val="24"/>
+        </w:rPr>
+      </w:pPr>
+      <w:r>
+        <w:rPr>
+          <w:rFonts w:ascii="Times New Roman" w:hAnsi="Times New Roman"/>
+          <w:b w:val="false"/>
+          <w:color w:val="000000"/>
+          <w:sz w:val="24"/>
+          <w:szCs w:val="24"/>
+          <w:shd w:fill="FFFFFF" w:val="clear"/>
+        </w:rPr>
+        <w:tab/>
+        <w:tab/>
+        <w:t xml:space="preserve">do a second Depth-First-Search on reversed </w:t>
+      </w:r>
+      <w:r>
+        <w:rPr>
+          <w:rFonts w:ascii="Times New Roman" w:hAnsi="Times New Roman"/>
+          <w:b w:val="false"/>
+          <w:color w:val="267F99"/>
+          <w:sz w:val="24"/>
+          <w:szCs w:val="24"/>
+          <w:shd w:fill="FFFFFF" w:val="clear"/>
+        </w:rPr>
+        <w:t xml:space="preserve">MemberGraph </w:t>
+      </w:r>
+      <w:r>
+        <w:rPr>
+          <w:rFonts w:ascii="Times New Roman" w:hAnsi="Times New Roman"/>
+          <w:b w:val="false"/>
+          <w:color w:val="000000"/>
+          <w:sz w:val="24"/>
+          <w:szCs w:val="24"/>
+          <w:shd w:fill="FFFFFF" w:val="clear"/>
+        </w:rPr>
+        <w:t xml:space="preserve">(created in step 2) </w:t>
+        <w:tab/>
+        <w:tab/>
+        <w:t>staring from the top member of the stack created during first Depth-First-Search</w:t>
+      </w:r>
+    </w:p>
+    <w:p>
+      <w:pPr>
+        <w:pStyle w:val="Normal"/>
+        <w:spacing w:before="0" w:after="158"/>
+        <w:contextualSpacing/>
+        <w:rPr>
+          <w:rFonts w:ascii="Times New Roman" w:hAnsi="Times New Roman"/>
+          <w:sz w:val="24"/>
+          <w:szCs w:val="24"/>
+        </w:rPr>
+      </w:pPr>
+      <w:r>
+        <w:rPr>
+          <w:rFonts w:ascii="Times New Roman" w:hAnsi="Times New Roman"/>
+          <w:b w:val="false"/>
+          <w:color w:val="000000"/>
+          <w:sz w:val="24"/>
+          <w:szCs w:val="24"/>
+          <w:shd w:fill="FFFFFF" w:val="clear"/>
+        </w:rPr>
+        <w:tab/>
+        <w:tab/>
+      </w:r>
+    </w:p>
+    <w:p>
+      <w:pPr>
+        <w:pStyle w:val="Normal"/>
+        <w:spacing w:before="0" w:after="158"/>
+        <w:contextualSpacing/>
+        <w:rPr>
+          <w:rFonts w:ascii="Times New Roman" w:hAnsi="Times New Roman"/>
+          <w:sz w:val="24"/>
+          <w:szCs w:val="24"/>
+        </w:rPr>
+      </w:pPr>
+      <w:r>
+        <w:rPr>
+          <w:rFonts w:ascii="Times New Roman" w:hAnsi="Times New Roman"/>
+          <w:b w:val="false"/>
+          <w:color w:val="000000"/>
+          <w:sz w:val="24"/>
+          <w:szCs w:val="24"/>
+          <w:shd w:fill="FFFFFF" w:val="clear"/>
+        </w:rPr>
+        <w:tab/>
+        <w:tab/>
+        <w:t xml:space="preserve">save the list of members from each  run of  second Depth-First-Search, this will </w:t>
+        <w:tab/>
+        <w:tab/>
+        <w:t>return a vector with each element as a vector of strongly connected members</w:t>
+      </w:r>
+    </w:p>
+    <w:p>
+      <w:pPr>
+        <w:pStyle w:val="Normal"/>
+        <w:spacing w:before="0" w:after="158"/>
+        <w:contextualSpacing/>
+        <w:rPr>
+          <w:rFonts w:ascii="Times New Roman" w:hAnsi="Times New Roman"/>
+          <w:sz w:val="24"/>
+          <w:szCs w:val="24"/>
+        </w:rPr>
+      </w:pPr>
+      <w:r>
+        <w:rPr>
+          <w:rFonts w:ascii="Times New Roman" w:hAnsi="Times New Roman"/>
+          <w:sz w:val="24"/>
+          <w:szCs w:val="24"/>
+        </w:rPr>
+      </w:r>
+    </w:p>
+    <w:p>
+      <w:pPr>
+        <w:pStyle w:val="Normal"/>
+        <w:spacing w:before="0" w:after="158"/>
+        <w:contextualSpacing/>
+        <w:rPr>
+          <w:rFonts w:ascii="Times New Roman" w:hAnsi="Times New Roman"/>
+          <w:sz w:val="24"/>
+          <w:szCs w:val="24"/>
+        </w:rPr>
+      </w:pPr>
+      <w:r>
+        <w:rPr>
+          <w:rFonts w:ascii="Times New Roman" w:hAnsi="Times New Roman"/>
+          <w:sz w:val="24"/>
+          <w:szCs w:val="24"/>
+        </w:rPr>
+        <w:tab/>
         <w:t>end</w:t>
       </w:r>
     </w:p>
@@ -1170,33 +2227,46 @@
         </w:rPr>
       </w:pPr>
       <w:r>
+        <w:rPr>
+          <w:rFonts w:ascii="Times New Roman" w:hAnsi="Times New Roman"/>
+          <w:sz w:val="24"/>
+          <w:szCs w:val="24"/>
+        </w:rPr>
+      </w:r>
+    </w:p>
+    <w:p>
+      <w:pPr>
+        <w:pStyle w:val="Normal"/>
+        <w:rPr>
+          <w:rFonts w:ascii="Times New Roman" w:hAnsi="Times New Roman"/>
+          <w:sz w:val="24"/>
+          <w:szCs w:val="24"/>
+        </w:rPr>
+      </w:pPr>
+      <w:r>
+        <w:rPr>
+          <w:rFonts w:ascii="Times New Roman" w:hAnsi="Times New Roman"/>
+          <w:sz w:val="24"/>
+          <w:szCs w:val="24"/>
+        </w:rPr>
+        <w:t>4) Calculate minimum number of members required to leave</w:t>
+      </w:r>
+    </w:p>
+    <w:p>
+      <w:pPr>
+        <w:pStyle w:val="Normal"/>
+        <w:spacing w:before="0" w:after="158"/>
+        <w:contextualSpacing/>
         <w:rPr/>
-      </w:r>
-    </w:p>
-    <w:p>
-      <w:pPr>
-        <w:pStyle w:val="Normal"/>
-        <w:rPr>
-          <w:rFonts w:ascii="Times New Roman" w:hAnsi="Times New Roman"/>
-          <w:sz w:val="24"/>
-          <w:szCs w:val="24"/>
-        </w:rPr>
-      </w:pPr>
-      <w:r>
-        <w:rPr>
-          <w:rFonts w:ascii="Times New Roman" w:hAnsi="Times New Roman"/>
-          <w:sz w:val="24"/>
-          <w:szCs w:val="24"/>
-        </w:rPr>
-        <w:t xml:space="preserve">4) </w:t>
-      </w:r>
-      <w:r>
-        <w:rPr>
-          <w:rFonts w:ascii="Times New Roman" w:hAnsi="Times New Roman"/>
-          <w:sz w:val="24"/>
-          <w:szCs w:val="24"/>
-        </w:rPr>
-        <w:t>Calculate minimum number of members required to leave</w:t>
+      </w:pPr>
+      <w:r>
+        <w:rPr>
+          <w:rFonts w:ascii="Times New Roman" w:hAnsi="Times New Roman"/>
+          <w:sz w:val="24"/>
+          <w:szCs w:val="24"/>
+        </w:rPr>
+        <w:tab/>
+        <w:t>start</w:t>
       </w:r>
     </w:p>
     <w:p>
@@ -1204,20 +2274,47 @@
         <w:pStyle w:val="Normal"/>
         <w:spacing w:before="0" w:after="158"/>
         <w:contextualSpacing/>
-        <w:rPr>
-          <w:rFonts w:ascii="Times New Roman" w:hAnsi="Times New Roman"/>
-          <w:sz w:val="24"/>
-          <w:szCs w:val="24"/>
-        </w:rPr>
-      </w:pPr>
-      <w:r>
-        <w:rPr>
-          <w:rFonts w:ascii="Times New Roman" w:hAnsi="Times New Roman"/>
-          <w:sz w:val="24"/>
-          <w:szCs w:val="24"/>
-        </w:rPr>
-        <w:tab/>
-        <w:t>start</w:t>
+        <w:rPr/>
+      </w:pPr>
+      <w:r>
+        <w:rPr>
+          <w:rFonts w:ascii="Times New Roman" w:hAnsi="Times New Roman"/>
+          <w:sz w:val="24"/>
+          <w:szCs w:val="24"/>
+        </w:rPr>
+        <w:tab/>
+        <w:tab/>
+      </w:r>
+      <w:r>
+        <w:rPr>
+          <w:rFonts w:ascii="Times New Roman" w:hAnsi="Times New Roman"/>
+          <w:b w:val="false"/>
+          <w:color w:val="001080"/>
+          <w:sz w:val="24"/>
+          <w:szCs w:val="24"/>
+          <w:shd w:fill="FFFFFF" w:val="clear"/>
+        </w:rPr>
+        <w:t xml:space="preserve">maxSccMembersSize </w:t>
+      </w:r>
+      <w:r>
+        <w:rPr>
+          <w:rFonts w:ascii="Times New Roman" w:hAnsi="Times New Roman"/>
+          <w:b w:val="false"/>
+          <w:color w:val="000000"/>
+          <w:sz w:val="24"/>
+          <w:szCs w:val="24"/>
+          <w:shd w:fill="FFFFFF" w:val="clear"/>
+        </w:rPr>
+        <w:t>=</w:t>
+      </w:r>
+      <w:r>
+        <w:rPr>
+          <w:rFonts w:ascii="Times New Roman" w:hAnsi="Times New Roman"/>
+          <w:color w:val="auto"/>
+          <w:sz w:val="24"/>
+          <w:szCs w:val="24"/>
+        </w:rPr>
+        <w:t xml:space="preserve"> the size of largest SCC of members from step 3.</w:t>
       </w:r>
     </w:p>
     <w:p>
@@ -1225,11 +2322,7 @@
         <w:pStyle w:val="Normal"/>
         <w:spacing w:before="0" w:after="158"/>
         <w:contextualSpacing/>
-        <w:rPr>
-          <w:rFonts w:ascii="Times New Roman" w:hAnsi="Times New Roman"/>
-          <w:sz w:val="24"/>
-          <w:szCs w:val="24"/>
-        </w:rPr>
+        <w:rPr/>
       </w:pPr>
       <w:r>
         <w:rPr>
@@ -1249,27 +2342,18 @@
           <w:szCs w:val="24"/>
           <w:shd w:fill="FFFFFF" w:val="clear"/>
         </w:rPr>
-        <w:t xml:space="preserve">maxSccMembersSize </w:t>
-      </w:r>
-      <w:r>
-        <w:rPr>
-          <w:rFonts w:ascii="Times New Roman" w:hAnsi="Times New Roman"/>
-          <w:b w:val="false"/>
-          <w:color w:val="000000"/>
-          <w:sz w:val="24"/>
-          <w:szCs w:val="24"/>
-          <w:shd w:fill="FFFFFF" w:val="clear"/>
-        </w:rPr>
-        <w:t>=</w:t>
-      </w:r>
-      <w:r>
-        <w:rPr>
-          <w:rFonts w:ascii="Times New Roman" w:hAnsi="Times New Roman"/>
-          <w:color w:val="auto"/>
-          <w:sz w:val="24"/>
-          <w:szCs w:val="24"/>
-        </w:rPr>
-        <w:t xml:space="preserve"> the size of largest SCC of members from step 3.</w:t>
+        <w:t xml:space="preserve">numberOfMembers </w:t>
+      </w:r>
+      <w:r>
+        <w:rPr>
+          <w:rFonts w:ascii="Times New Roman" w:hAnsi="Times New Roman"/>
+          <w:b w:val="false"/>
+          <w:color w:val="000000"/>
+          <w:sz w:val="24"/>
+          <w:szCs w:val="24"/>
+          <w:shd w:fill="FFFFFF" w:val="clear"/>
+        </w:rPr>
+        <w:t>= total number of members (calculated in step 1).</w:t>
       </w:r>
     </w:p>
     <w:p>
@@ -1277,21 +2361,8 @@
         <w:pStyle w:val="Normal"/>
         <w:spacing w:before="0" w:after="158"/>
         <w:contextualSpacing/>
-        <w:rPr>
-          <w:rFonts w:ascii="Times New Roman" w:hAnsi="Times New Roman"/>
-          <w:sz w:val="24"/>
-          <w:szCs w:val="24"/>
-        </w:rPr>
-      </w:pPr>
-      <w:r>
-        <w:rPr>
-          <w:rFonts w:ascii="Times New Roman" w:hAnsi="Times New Roman"/>
-          <w:sz w:val="24"/>
-          <w:szCs w:val="24"/>
-        </w:rPr>
-        <w:tab/>
-        <w:tab/>
-      </w:r>
+        <w:rPr/>
+      </w:pPr>
       <w:r>
         <w:rPr>
           <w:rFonts w:ascii="Times New Roman" w:hAnsi="Times New Roman"/>
@@ -1301,18 +2372,20 @@
           <w:szCs w:val="24"/>
           <w:shd w:fill="FFFFFF" w:val="clear"/>
         </w:rPr>
-        <w:t xml:space="preserve">numberOfMembers </w:t>
-      </w:r>
-      <w:r>
-        <w:rPr>
-          <w:rFonts w:ascii="Times New Roman" w:hAnsi="Times New Roman"/>
-          <w:b w:val="false"/>
-          <w:color w:val="000000"/>
-          <w:sz w:val="24"/>
-          <w:szCs w:val="24"/>
-          <w:shd w:fill="FFFFFF" w:val="clear"/>
-        </w:rPr>
-        <w:t>= total number of members (calculated in step 1).</w:t>
+        <w:tab/>
+        <w:tab/>
+        <w:t xml:space="preserve">membersRequiredToLeave </w:t>
+      </w:r>
+      <w:r>
+        <w:rPr>
+          <w:rFonts w:ascii="Times New Roman" w:hAnsi="Times New Roman"/>
+          <w:b w:val="false"/>
+          <w:color w:val="000000"/>
+          <w:sz w:val="24"/>
+          <w:szCs w:val="24"/>
+          <w:shd w:fill="FFFFFF" w:val="clear"/>
+        </w:rPr>
+        <w:t>= minimum number of members required to leave.</w:t>
       </w:r>
     </w:p>
     <w:p>
@@ -1320,12 +2393,17 @@
         <w:pStyle w:val="Normal"/>
         <w:spacing w:before="0" w:after="158"/>
         <w:contextualSpacing/>
-        <w:rPr>
-          <w:rFonts w:ascii="Times New Roman" w:hAnsi="Times New Roman"/>
-          <w:sz w:val="24"/>
-          <w:szCs w:val="24"/>
-        </w:rPr>
-      </w:pPr>
+        <w:rPr/>
+      </w:pPr>
+      <w:r>
+        <w:rPr>
+          <w:rFonts w:ascii="Times New Roman" w:hAnsi="Times New Roman"/>
+          <w:sz w:val="24"/>
+          <w:szCs w:val="24"/>
+        </w:rPr>
+        <w:tab/>
+        <w:tab/>
+      </w:r>
       <w:r>
         <w:rPr>
           <w:rFonts w:ascii="Times New Roman" w:hAnsi="Times New Roman"/>
@@ -1335,20 +2413,51 @@
           <w:szCs w:val="24"/>
           <w:shd w:fill="FFFFFF" w:val="clear"/>
         </w:rPr>
-        <w:tab/>
-        <w:tab/>
-        <w:t xml:space="preserve">membersRequiredToLeave </w:t>
-      </w:r>
-      <w:r>
-        <w:rPr>
-          <w:rFonts w:ascii="Times New Roman" w:hAnsi="Times New Roman"/>
-          <w:b w:val="false"/>
-          <w:color w:val="000000"/>
-          <w:sz w:val="24"/>
-          <w:szCs w:val="24"/>
-          <w:shd w:fill="FFFFFF" w:val="clear"/>
-        </w:rPr>
-        <w:t>= minimum number of members required to leave.</w:t>
+        <w:t>membersRequiredToLeave</w:t>
+      </w:r>
+      <w:r>
+        <w:rPr>
+          <w:rFonts w:ascii="Times New Roman" w:hAnsi="Times New Roman"/>
+          <w:b w:val="false"/>
+          <w:color w:val="000000"/>
+          <w:sz w:val="24"/>
+          <w:szCs w:val="24"/>
+          <w:shd w:fill="FFFFFF" w:val="clear"/>
+        </w:rPr>
+        <w:t xml:space="preserve"> = </w:t>
+      </w:r>
+      <w:r>
+        <w:rPr>
+          <w:rFonts w:ascii="Times New Roman" w:hAnsi="Times New Roman"/>
+          <w:b w:val="false"/>
+          <w:color w:val="001080"/>
+          <w:sz w:val="24"/>
+          <w:szCs w:val="24"/>
+          <w:shd w:fill="FFFFFF" w:val="clear"/>
+        </w:rPr>
+        <w:t>numberOfMembers</w:t>
+      </w:r>
+      <w:r>
+        <w:rPr>
+          <w:rFonts w:ascii="Times New Roman" w:hAnsi="Times New Roman"/>
+          <w:b w:val="false"/>
+          <w:color w:val="000000"/>
+          <w:sz w:val="24"/>
+          <w:szCs w:val="24"/>
+          <w:shd w:fill="FFFFFF" w:val="clear"/>
+        </w:rPr>
+        <w:t xml:space="preserve"> – </w:t>
+      </w:r>
+      <w:r>
+        <w:rPr>
+          <w:rFonts w:ascii="Times New Roman" w:hAnsi="Times New Roman"/>
+          <w:b w:val="false"/>
+          <w:color w:val="001080"/>
+          <w:sz w:val="24"/>
+          <w:szCs w:val="24"/>
+          <w:shd w:fill="FFFFFF" w:val="clear"/>
+        </w:rPr>
+        <w:t>maxSccMembersSize</w:t>
       </w:r>
     </w:p>
     <w:p>
@@ -1356,14 +2465,52 @@
         <w:pStyle w:val="Normal"/>
         <w:spacing w:before="0" w:after="158"/>
         <w:contextualSpacing/>
-        <w:rPr>
-          <w:rFonts w:ascii="Times New Roman" w:hAnsi="Times New Roman"/>
-          <w:sz w:val="24"/>
-          <w:szCs w:val="24"/>
-        </w:rPr>
-      </w:pPr>
-      <w:r>
         <w:rPr/>
+      </w:pPr>
+      <w:r>
+        <w:rPr>
+          <w:rFonts w:ascii="Times New Roman" w:hAnsi="Times New Roman"/>
+          <w:b w:val="false"/>
+          <w:color w:val="001080"/>
+          <w:sz w:val="24"/>
+          <w:szCs w:val="24"/>
+          <w:shd w:fill="FFFFFF" w:val="clear"/>
+        </w:rPr>
+        <w:tab/>
+        <w:tab/>
+      </w:r>
+      <w:r>
+        <w:rPr>
+          <w:rFonts w:ascii="Times New Roman" w:hAnsi="Times New Roman"/>
+          <w:b w:val="false"/>
+          <w:color w:val="000000"/>
+          <w:sz w:val="24"/>
+          <w:szCs w:val="24"/>
+          <w:shd w:fill="FFFFFF" w:val="clear"/>
+        </w:rPr>
+        <w:t xml:space="preserve">print </w:t>
+      </w:r>
+      <w:r>
+        <w:rPr>
+          <w:rFonts w:ascii="Times New Roman" w:hAnsi="Times New Roman"/>
+          <w:b w:val="false"/>
+          <w:color w:val="001080"/>
+          <w:sz w:val="24"/>
+          <w:szCs w:val="24"/>
+          <w:shd w:fill="FFFFFF" w:val="clear"/>
+        </w:rPr>
+        <w:t xml:space="preserve">membersRequiredToLeave  </w:t>
+      </w:r>
+      <w:r>
+        <w:rPr>
+          <w:rFonts w:ascii="Times New Roman" w:hAnsi="Times New Roman"/>
+          <w:b w:val="false"/>
+          <w:color w:val="000000"/>
+          <w:sz w:val="24"/>
+          <w:szCs w:val="24"/>
+          <w:shd w:fill="FFFFFF" w:val="clear"/>
+        </w:rPr>
+        <w:t>as output to the terminal.</w:t>
       </w:r>
     </w:p>
     <w:p>
@@ -1371,159 +2518,7 @@
         <w:pStyle w:val="Normal"/>
         <w:spacing w:before="0" w:after="158"/>
         <w:contextualSpacing/>
-        <w:rPr>
-          <w:rFonts w:ascii="Times New Roman" w:hAnsi="Times New Roman"/>
-          <w:sz w:val="24"/>
-          <w:szCs w:val="24"/>
-        </w:rPr>
-      </w:pPr>
-      <w:r>
-        <w:rPr>
-          <w:rFonts w:ascii="Times New Roman" w:hAnsi="Times New Roman"/>
-          <w:sz w:val="24"/>
-          <w:szCs w:val="24"/>
-        </w:rPr>
-        <w:tab/>
-        <w:tab/>
-      </w:r>
-      <w:r>
-        <w:rPr>
-          <w:rFonts w:ascii="Times New Roman" w:hAnsi="Times New Roman"/>
-          <w:b w:val="false"/>
-          <w:color w:val="001080"/>
-          <w:sz w:val="24"/>
-          <w:szCs w:val="24"/>
-          <w:shd w:fill="FFFFFF" w:val="clear"/>
-        </w:rPr>
-        <w:t>membersRequiredToLeave</w:t>
-      </w:r>
-      <w:r>
-        <w:rPr>
-          <w:rFonts w:ascii="Times New Roman" w:hAnsi="Times New Roman"/>
-          <w:b w:val="false"/>
-          <w:color w:val="000000"/>
-          <w:sz w:val="24"/>
-          <w:szCs w:val="24"/>
-          <w:shd w:fill="FFFFFF" w:val="clear"/>
-        </w:rPr>
-        <w:t xml:space="preserve"> = </w:t>
-      </w:r>
-      <w:r>
-        <w:rPr>
-          <w:rFonts w:ascii="Times New Roman" w:hAnsi="Times New Roman"/>
-          <w:b w:val="false"/>
-          <w:color w:val="001080"/>
-          <w:sz w:val="24"/>
-          <w:szCs w:val="24"/>
-          <w:shd w:fill="FFFFFF" w:val="clear"/>
-        </w:rPr>
-        <w:t>numberOfMembers</w:t>
-      </w:r>
-      <w:r>
-        <w:rPr>
-          <w:rFonts w:ascii="Times New Roman" w:hAnsi="Times New Roman"/>
-          <w:b w:val="false"/>
-          <w:color w:val="000000"/>
-          <w:sz w:val="24"/>
-          <w:szCs w:val="24"/>
-          <w:shd w:fill="FFFFFF" w:val="clear"/>
-        </w:rPr>
-        <w:t xml:space="preserve"> – </w:t>
-      </w:r>
-      <w:r>
-        <w:rPr>
-          <w:rFonts w:ascii="Times New Roman" w:hAnsi="Times New Roman"/>
-          <w:b w:val="false"/>
-          <w:color w:val="001080"/>
-          <w:sz w:val="24"/>
-          <w:szCs w:val="24"/>
-          <w:shd w:fill="FFFFFF" w:val="clear"/>
-        </w:rPr>
-        <w:t>maxSccMembersSize</w:t>
-      </w:r>
-    </w:p>
-    <w:p>
-      <w:pPr>
-        <w:pStyle w:val="Normal"/>
-        <w:spacing w:before="0" w:after="158"/>
-        <w:contextualSpacing/>
-        <w:rPr>
-          <w:rFonts w:ascii="Times New Roman" w:hAnsi="Times New Roman"/>
-          <w:sz w:val="24"/>
-          <w:szCs w:val="24"/>
-        </w:rPr>
-      </w:pPr>
-      <w:r>
         <w:rPr/>
-      </w:r>
-    </w:p>
-    <w:p>
-      <w:pPr>
-        <w:pStyle w:val="Normal"/>
-        <w:spacing w:before="0" w:after="158"/>
-        <w:contextualSpacing/>
-        <w:rPr>
-          <w:rFonts w:ascii="Times New Roman" w:hAnsi="Times New Roman"/>
-          <w:sz w:val="24"/>
-          <w:szCs w:val="24"/>
-        </w:rPr>
-      </w:pPr>
-      <w:r>
-        <w:rPr>
-          <w:rFonts w:ascii="Times New Roman" w:hAnsi="Times New Roman"/>
-          <w:b w:val="false"/>
-          <w:color w:val="001080"/>
-          <w:sz w:val="24"/>
-          <w:szCs w:val="24"/>
-          <w:shd w:fill="FFFFFF" w:val="clear"/>
-        </w:rPr>
-        <w:tab/>
-        <w:tab/>
-      </w:r>
-      <w:r>
-        <w:rPr>
-          <w:rFonts w:ascii="Times New Roman" w:hAnsi="Times New Roman"/>
-          <w:b w:val="false"/>
-          <w:color w:val="000000"/>
-          <w:sz w:val="24"/>
-          <w:szCs w:val="24"/>
-          <w:shd w:fill="FFFFFF" w:val="clear"/>
-        </w:rPr>
-        <w:t xml:space="preserve">print </w:t>
-      </w:r>
-      <w:r>
-        <w:rPr>
-          <w:rFonts w:ascii="Times New Roman" w:hAnsi="Times New Roman"/>
-          <w:b w:val="false"/>
-          <w:color w:val="001080"/>
-          <w:sz w:val="24"/>
-          <w:szCs w:val="24"/>
-          <w:shd w:fill="FFFFFF" w:val="clear"/>
-        </w:rPr>
-        <w:t xml:space="preserve">membersRequiredToLeave  </w:t>
-      </w:r>
-      <w:r>
-        <w:rPr>
-          <w:rFonts w:ascii="Times New Roman" w:hAnsi="Times New Roman"/>
-          <w:b w:val="false"/>
-          <w:color w:val="000000"/>
-          <w:sz w:val="24"/>
-          <w:szCs w:val="24"/>
-          <w:shd w:fill="FFFFFF" w:val="clear"/>
-        </w:rPr>
-        <w:t>as output to the terminal.</w:t>
-      </w:r>
-    </w:p>
-    <w:p>
-      <w:pPr>
-        <w:pStyle w:val="Normal"/>
-        <w:spacing w:before="0" w:after="158"/>
-        <w:contextualSpacing/>
-        <w:rPr>
-          <w:rFonts w:ascii="Times New Roman" w:hAnsi="Times New Roman"/>
-          <w:sz w:val="24"/>
-          <w:szCs w:val="24"/>
-        </w:rPr>
       </w:pPr>
       <w:r>
         <w:rPr>
@@ -1545,7 +2540,11 @@
         </w:rPr>
       </w:pPr>
       <w:r>
-        <w:rPr/>
+        <w:rPr>
+          <w:rFonts w:ascii="Times New Roman" w:hAnsi="Times New Roman"/>
+          <w:sz w:val="24"/>
+          <w:szCs w:val="24"/>
+        </w:rPr>
       </w:r>
     </w:p>
     <w:p>
@@ -2193,11 +3192,7 @@
         </w:rPr>
       </w:pPr>
       <w:r>
-        <w:rPr>
-          <w:rFonts w:ascii="Times New Roman" w:hAnsi="Times New Roman"/>
-          <w:sz w:val="30"/>
-          <w:szCs w:val="30"/>
-        </w:rPr>
+        <w:rPr/>
       </w:r>
       <m:oMath xmlns:m="http://schemas.openxmlformats.org/officeDocument/2006/math">
         <m:r>
@@ -2252,11 +3247,7 @@
         </w:rPr>
       </w:pPr>
       <w:r>
-        <w:rPr>
-          <w:rFonts w:ascii="Times New Roman" w:hAnsi="Times New Roman"/>
-          <w:sz w:val="24"/>
-          <w:szCs w:val="24"/>
-        </w:rPr>
+        <w:rPr/>
       </w:r>
       <m:oMath xmlns:m="http://schemas.openxmlformats.org/officeDocument/2006/math">
         <m:r>

</xml_diff>